<commit_message>
Floor DB Insert/Get not working yet
</commit_message>
<xml_diff>
--- a/Documentation/Quellen.docx
+++ b/Documentation/Quellen.docx
@@ -80,6 +80,7 @@
     <w:p>
       <w:pPr>
         <w:rPr>
+          <w:rStyle w:val="Hyperlink"/>
           <w:lang w:val="en-US"/>
         </w:rPr>
       </w:pPr>
@@ -91,6 +92,42 @@
             <w:lang w:val="en-US"/>
           </w:rPr>
           <w:t>gitconnected</w:t>
+        </w:r>
+        <w:proofErr w:type="spellEnd"/>
+      </w:hyperlink>
+    </w:p>
+    <w:p>
+      <w:pPr>
+        <w:pStyle w:val="Heading1"/>
+        <w:rPr>
+          <w:rStyle w:val="Hyperlink"/>
+          <w:u w:val="none"/>
+          <w:lang w:val="en-US"/>
+        </w:rPr>
+      </w:pPr>
+      <w:r>
+        <w:rPr>
+          <w:rStyle w:val="Hyperlink"/>
+          <w:u w:val="none"/>
+          <w:lang w:val="en-US"/>
+        </w:rPr>
+        <w:t>Phone Charging</w:t>
+      </w:r>
+    </w:p>
+    <w:p>
+      <w:pPr>
+        <w:rPr>
+          <w:lang w:val="en-US"/>
+        </w:rPr>
+      </w:pPr>
+      <w:hyperlink r:id="rId6" w:history="1">
+        <w:proofErr w:type="spellStart"/>
+        <w:r>
+          <w:rPr>
+            <w:rStyle w:val="Hyperlink"/>
+            <w:lang w:val="en-US"/>
+          </w:rPr>
+          <w:t>StackOverflow</w:t>
         </w:r>
         <w:proofErr w:type="spellEnd"/>
       </w:hyperlink>

</xml_diff>

<commit_message>
added source for duration format
</commit_message>
<xml_diff>
--- a/Documentation/Quellen.docx
+++ b/Documentation/Quellen.docx
@@ -21,7 +21,21 @@
         <w:rPr>
           <w:lang w:val="en-US"/>
         </w:rPr>
-        <w:t xml:space="preserve"> von NightTime </w:t>
+        <w:t xml:space="preserve"> von </w:t>
+      </w:r>
+      <w:proofErr w:type="spellStart"/>
+      <w:r>
+        <w:rPr>
+          <w:lang w:val="en-US"/>
+        </w:rPr>
+        <w:t>NightTime</w:t>
+      </w:r>
+      <w:proofErr w:type="spellEnd"/>
+      <w:r>
+        <w:rPr>
+          <w:lang w:val="en-US"/>
+        </w:rPr>
+        <w:t xml:space="preserve"> </w:t>
       </w:r>
       <w:proofErr w:type="spellStart"/>
       <w:r>
@@ -117,10 +131,43 @@
     <w:p>
       <w:pPr>
         <w:rPr>
+          <w:rStyle w:val="Hyperlink"/>
           <w:lang w:val="en-US"/>
         </w:rPr>
       </w:pPr>
       <w:hyperlink r:id="rId6" w:history="1">
+        <w:proofErr w:type="spellStart"/>
+        <w:r>
+          <w:rPr>
+            <w:rStyle w:val="Hyperlink"/>
+            <w:lang w:val="en-US"/>
+          </w:rPr>
+          <w:t>StackOverflow</w:t>
+        </w:r>
+        <w:proofErr w:type="spellEnd"/>
+      </w:hyperlink>
+    </w:p>
+    <w:p>
+      <w:pPr>
+        <w:pStyle w:val="Heading1"/>
+        <w:rPr>
+          <w:lang w:val="en-US"/>
+        </w:rPr>
+      </w:pPr>
+      <w:r>
+        <w:rPr>
+          <w:lang w:val="en-US"/>
+        </w:rPr>
+        <w:t>Formatting of Duration</w:t>
+      </w:r>
+    </w:p>
+    <w:p>
+      <w:pPr>
+        <w:rPr>
+          <w:lang w:val="en-US"/>
+        </w:rPr>
+      </w:pPr>
+      <w:hyperlink r:id="rId7" w:history="1">
         <w:proofErr w:type="spellStart"/>
         <w:r>
           <w:rPr>

</xml_diff>